<commit_message>
Clinical Physiology and Functional Imaging
</commit_message>
<xml_diff>
--- a/Bibliografia /Revistascientificas_Q2/Revista cientificas Q2.docx
+++ b/Bibliografia /Revistascientificas_Q2/Revista cientificas Q2.docx
@@ -100,6 +100,20 @@
       </w:r>
       <w:r>
         <w:t>Ethnicity and Disease</w:t>
+      </w:r>
+    </w:p>
+    <w:p>
+      <w:pPr>
+        <w:ind w:firstLine="720"/>
+      </w:pPr>
+      <w:r>
+        <w:t>9.</w:t>
+      </w:r>
+      <w:r>
+        <w:t xml:space="preserve"> </w:t>
+      </w:r>
+      <w:r>
+        <w:t>Clinical Physiology and Functional Imaging</w:t>
       </w:r>
     </w:p>
     <w:p>

</xml_diff>